<commit_message>
modified grandpy's responses depending on user input
</commit_message>
<xml_diff>
--- a/autre/Démarche choisie.docx
+++ b/autre/Démarche choisie.docx
@@ -29,6 +29,11 @@
       </w:hyperlink>
     </w:p>
     <w:p>
+      <w:pPr>
+        <w:rPr>
+          <w:rStyle w:val="Lienhypertexte"/>
+        </w:rPr>
+      </w:pPr>
       <w:r>
         <w:t xml:space="preserve">Lien vers le tableau Trello : </w:t>
       </w:r>
@@ -41,6 +46,19 @@
         </w:r>
       </w:hyperlink>
     </w:p>
+    <w:p>
+      <w:r>
+        <w:t xml:space="preserve">Lien vers le site web du projet : </w:t>
+      </w:r>
+      <w:hyperlink r:id="rId7" w:history="1">
+        <w:r>
+          <w:rPr>
+            <w:rStyle w:val="Lienhypertexte"/>
+          </w:rPr>
+          <w:t>https://grandpyweb.herokuapp.com</w:t>
+        </w:r>
+      </w:hyperlink>
+    </w:p>
     <w:p/>
     <w:p>
       <w:pPr>
@@ -83,6 +101,8 @@
         <w:rPr>
           <w:b/>
           <w:bCs/>
+          <w:sz w:val="23"/>
+          <w:szCs w:val="23"/>
         </w:rPr>
       </w:pPr>
       <w:r>
@@ -90,6 +110,8 @@
           <w:rFonts w:cstheme="minorHAnsi"/>
           <w:b/>
           <w:bCs/>
+          <w:sz w:val="23"/>
+          <w:szCs w:val="23"/>
         </w:rPr>
         <w:t>Méthodologie de projet choisie</w:t>
       </w:r>
@@ -97,6 +119,8 @@
         <w:rPr>
           <w:b/>
           <w:bCs/>
+          <w:sz w:val="23"/>
+          <w:szCs w:val="23"/>
         </w:rPr>
         <w:t> :</w:t>
       </w:r>
@@ -173,45 +197,38 @@
           <w:sz w:val="23"/>
           <w:szCs w:val="23"/>
         </w:rPr>
-        <w:t> » pour l’écriture des modules de mon application web.</w:t>
-      </w:r>
+        <w:t xml:space="preserve"> » pour l’écriture des modules de mon application web. C’est-à-dire que j’ai commencé par la rédaction des tests sous </w:t>
+      </w:r>
+      <w:proofErr w:type="spellStart"/>
       <w:r>
         <w:rPr>
           <w:sz w:val="23"/>
           <w:szCs w:val="23"/>
         </w:rPr>
-        <w:t xml:space="preserve"> C’est-à-dire que j’ai commencé par la rédaction des tests sous </w:t>
-      </w:r>
-      <w:proofErr w:type="spellStart"/>
+        <w:t>pytest</w:t>
+      </w:r>
+      <w:proofErr w:type="spellEnd"/>
       <w:r>
         <w:rPr>
           <w:sz w:val="23"/>
           <w:szCs w:val="23"/>
         </w:rPr>
-        <w:t>pytest</w:t>
-      </w:r>
-      <w:proofErr w:type="spellEnd"/>
+        <w:t xml:space="preserve"> à l’aide du mot clé « </w:t>
+      </w:r>
+      <w:proofErr w:type="spellStart"/>
       <w:r>
         <w:rPr>
           <w:sz w:val="23"/>
           <w:szCs w:val="23"/>
         </w:rPr>
-        <w:t xml:space="preserve"> à l’aide du mot clé « </w:t>
-      </w:r>
-      <w:proofErr w:type="spellStart"/>
+        <w:t>assert</w:t>
+      </w:r>
+      <w:proofErr w:type="spellEnd"/>
       <w:r>
         <w:rPr>
           <w:sz w:val="23"/>
           <w:szCs w:val="23"/>
         </w:rPr>
-        <w:t>assert</w:t>
-      </w:r>
-      <w:proofErr w:type="spellEnd"/>
-      <w:r>
-        <w:rPr>
-          <w:sz w:val="23"/>
-          <w:szCs w:val="23"/>
-        </w:rPr>
         <w:t> » et de la condition à remplir.</w:t>
       </w:r>
       <w:r>
@@ -257,15 +274,6 @@
     <w:p>
       <w:pPr>
         <w:pStyle w:val="Default"/>
-      </w:pPr>
-    </w:p>
-    <w:p>
-      <w:pPr>
-        <w:pStyle w:val="Default"/>
-        <w:rPr>
-          <w:sz w:val="23"/>
-          <w:szCs w:val="23"/>
-        </w:rPr>
       </w:pPr>
     </w:p>
     <w:p>
@@ -317,12 +325,16 @@
         <w:rPr>
           <w:b/>
           <w:bCs/>
-        </w:rPr>
-      </w:pPr>
-      <w:r>
-        <w:rPr>
-          <w:b/>
-          <w:bCs/>
+          <w:sz w:val="23"/>
+          <w:szCs w:val="23"/>
+        </w:rPr>
+      </w:pPr>
+      <w:r>
+        <w:rPr>
+          <w:b/>
+          <w:bCs/>
+          <w:sz w:val="23"/>
+          <w:szCs w:val="23"/>
         </w:rPr>
         <w:t>Développement Web :</w:t>
       </w:r>
@@ -718,13 +730,7 @@
         <w:t>Apprentissage du</w:t>
       </w:r>
       <w:r>
-        <w:t xml:space="preserve"> fonctionnement et des</w:t>
-      </w:r>
-      <w:r>
-        <w:t xml:space="preserve"> paramètres de l’API </w:t>
-      </w:r>
-      <w:r>
-        <w:t>Wiki Media, via une documentation parfois un peu complexe car étoffée.</w:t>
+        <w:t xml:space="preserve"> fonctionnement et des paramètres de l’API Wiki Media, via une documentation parfois un peu complexe car étoffée.</w:t>
       </w:r>
       <w:r>
         <w:br/>
@@ -746,12 +752,6 @@
       <w:r>
         <w:t xml:space="preserve"> pour la plupart des adresses demandées.</w:t>
       </w:r>
-    </w:p>
-    <w:p>
-      <w:pPr>
-        <w:pStyle w:val="Paragraphedeliste"/>
-        <w:ind w:left="2508"/>
-      </w:pPr>
     </w:p>
     <w:p/>
     <w:p>
@@ -764,12 +764,16 @@
         <w:rPr>
           <w:b/>
           <w:bCs/>
-        </w:rPr>
-      </w:pPr>
-      <w:r>
-        <w:rPr>
-          <w:b/>
-          <w:bCs/>
+          <w:sz w:val="23"/>
+          <w:szCs w:val="23"/>
+        </w:rPr>
+      </w:pPr>
+      <w:r>
+        <w:rPr>
+          <w:b/>
+          <w:bCs/>
+          <w:sz w:val="23"/>
+          <w:szCs w:val="23"/>
         </w:rPr>
         <w:t>Nouveaux modules Python :</w:t>
       </w:r>

</xml_diff>